<commit_message>
Completed web service web forms
</commit_message>
<xml_diff>
--- a/SWEN3004/20190329/Class Summary.docx
+++ b/SWEN3004/20190329/Class Summary.docx
@@ -50,15 +50,7 @@
           <w:sz w:val="24"/>
           <w:szCs w:val="24"/>
         </w:rPr>
-        <w:t>Date: March 29</w:t>
-      </w:r>
-      <w:r>
-        <w:rPr>
-          <w:rFonts w:ascii="Times New Roman" w:hAnsi="Times New Roman" w:cs="Times New Roman"/>
-          <w:sz w:val="24"/>
-          <w:szCs w:val="24"/>
-        </w:rPr>
-        <w:t>, 2019</w:t>
+        <w:t>Date: March 29, 2019</w:t>
       </w:r>
     </w:p>
     <w:p>
@@ -266,8 +258,71 @@
         </w:rPr>
         <w:t xml:space="preserve"> Flask-Migrate also provides a robust way of making changes to the database.</w:t>
       </w:r>
+      <w:r>
+        <w:rPr>
+          <w:rFonts w:ascii="Times New Roman" w:hAnsi="Times New Roman" w:cs="Times New Roman"/>
+          <w:sz w:val="24"/>
+        </w:rPr>
+        <w:t xml:space="preserve"> </w:t>
+      </w:r>
+      <w:r>
+        <w:rPr>
+          <w:rFonts w:ascii="Times New Roman" w:hAnsi="Times New Roman" w:cs="Times New Roman"/>
+          <w:sz w:val="24"/>
+        </w:rPr>
+        <w:t xml:space="preserve">Pertaining to the class exercise, </w:t>
+      </w:r>
+      <w:r>
+        <w:rPr>
+          <w:rFonts w:ascii="Times New Roman" w:hAnsi="Times New Roman" w:cs="Times New Roman"/>
+          <w:sz w:val="24"/>
+        </w:rPr>
+        <w:t xml:space="preserve">the tasks web service was refactored as instructed. The source code for said </w:t>
+      </w:r>
+      <w:r>
+        <w:rPr>
+          <w:rFonts w:ascii="Times New Roman" w:hAnsi="Times New Roman" w:cs="Times New Roman"/>
+          <w:sz w:val="24"/>
+        </w:rPr>
+        <w:t>modifications</w:t>
+      </w:r>
+      <w:r>
+        <w:rPr>
+          <w:rFonts w:ascii="Times New Roman" w:hAnsi="Times New Roman" w:cs="Times New Roman"/>
+          <w:sz w:val="24"/>
+        </w:rPr>
+        <w:t xml:space="preserve"> can</w:t>
+      </w:r>
+      <w:r>
+        <w:rPr>
+          <w:rFonts w:ascii="Times New Roman" w:hAnsi="Times New Roman" w:cs="Times New Roman"/>
+          <w:sz w:val="24"/>
+        </w:rPr>
+        <w:t xml:space="preserve"> be found in the submission for class exercise </w:t>
+      </w:r>
+      <w:r>
+        <w:rPr>
+          <w:rFonts w:ascii="Times New Roman" w:hAnsi="Times New Roman" w:cs="Times New Roman"/>
+          <w:sz w:val="24"/>
+        </w:rPr>
+        <w:t>20190322</w:t>
+      </w:r>
+      <w:r>
+        <w:rPr>
+          <w:rFonts w:ascii="Times New Roman" w:hAnsi="Times New Roman" w:cs="Times New Roman"/>
+          <w:sz w:val="24"/>
+        </w:rPr>
+        <w:t xml:space="preserve"> as to prevent code duplication</w:t>
+      </w:r>
       <w:bookmarkStart w:id="0" w:name="_GoBack"/>
       <w:bookmarkEnd w:id="0"/>
+      <w:r>
+        <w:rPr>
+          <w:rFonts w:ascii="Times New Roman" w:hAnsi="Times New Roman" w:cs="Times New Roman"/>
+          <w:sz w:val="24"/>
+        </w:rPr>
+        <w:t>.</w:t>
+      </w:r>
     </w:p>
     <w:sectPr>
       <w:pgSz w:w="12240" w:h="15840"/>

</xml_diff>